<commit_message>
Additional generation deck testing
</commit_message>
<xml_diff>
--- a/CardsForClimateChange-MeetingNotes.docx
+++ b/CardsForClimateChange-MeetingNotes.docx
@@ -3,315 +3,7 @@
 <w:document xmlns:wpc="http://schemas.microsoft.com/office/word/2010/wordprocessingCanvas" xmlns:cx="http://schemas.microsoft.com/office/drawing/2014/chartex" xmlns:cx1="http://schemas.microsoft.com/office/drawing/2015/9/8/chartex" xmlns:cx2="http://schemas.microsoft.com/office/drawing/2015/10/21/chartex" xmlns:cx3="http://schemas.microsoft.com/office/drawing/2016/5/9/chartex" xmlns:cx4="http://schemas.microsoft.com/office/drawing/2016/5/10/chartex" xmlns:cx5="http://schemas.microsoft.com/office/drawing/2016/5/11/chartex" xmlns:cx6="http://schemas.microsoft.com/office/drawing/2016/5/12/chartex" xmlns:cx7="http://schemas.microsoft.com/office/drawing/2016/5/13/chartex" xmlns:cx8="http://schemas.microsoft.com/office/drawing/2016/5/14/chartex" xmlns:mc="http://schemas.openxmlformats.org/markup-compatibility/2006" xmlns:aink="http://schemas.microsoft.com/office/drawing/2016/ink" xmlns:am3d="http://schemas.microsoft.com/office/drawing/2017/model3d" xmlns:o="urn:schemas-microsoft-com:office:office" xmlns:r="http://schemas.openxmlformats.org/officeDocument/2006/relationships" xmlns:m="http://schemas.openxmlformats.org/officeDocument/2006/math" xmlns:v="urn:schemas-microsoft-com:vml" xmlns:wp14="http://schemas.microsoft.com/office/word/2010/wordprocessingDrawing" xmlns:wp="http://schemas.openxmlformats.org/drawingml/2006/wordprocessingDrawing" xmlns:w10="urn:schemas-microsoft-com:office:word" xmlns:w="http://schemas.openxmlformats.org/wordprocessingml/2006/main" xmlns:w14="http://schemas.microsoft.com/office/word/2010/wordml" xmlns:w15="http://schemas.microsoft.com/office/word/2012/wordml" xmlns:w16cid="http://schemas.microsoft.com/office/word/2016/wordml/cid" xmlns:w16se="http://schemas.microsoft.com/office/word/2015/wordml/symex" xmlns:wpg="http://schemas.microsoft.com/office/word/2010/wordprocessingGroup" xmlns:wpi="http://schemas.microsoft.com/office/word/2010/wordprocessingInk" xmlns:wne="http://schemas.microsoft.com/office/word/2006/wordml" xmlns:wps="http://schemas.microsoft.com/office/word/2010/wordprocessingShape" mc:Ignorable="w14 w15 w16se w16cid wp14">
   <w:body>
     <w:p>
-      <w:pPr>
-        <w:jc w:val="center"/>
-      </w:pPr>
       <w:r>
-        <w:t>10/1/19</w:t>
-      </w:r>
-    </w:p>
-    <w:p>
-      <w:r>
-        <w:t xml:space="preserve">From Adam </w:t>
-      </w:r>
-      <w:proofErr w:type="spellStart"/>
-      <w:r>
-        <w:t>Lupu</w:t>
-      </w:r>
-      <w:proofErr w:type="spellEnd"/>
-      <w:r>
-        <w:t xml:space="preserve"> to Everyone:  07:05 PM</w:t>
-      </w:r>
-    </w:p>
-    <w:p>
-      <w:r>
-        <w:t>https://zoom.us/j/7713674705</w:t>
-      </w:r>
-    </w:p>
-    <w:p>
-      <w:r>
-        <w:t xml:space="preserve">From </w:t>
-      </w:r>
-      <w:proofErr w:type="spellStart"/>
-      <w:r>
-        <w:t>alix</w:t>
-      </w:r>
-      <w:proofErr w:type="spellEnd"/>
-      <w:r>
-        <w:t xml:space="preserve"> to Everyone:  07:06 PM</w:t>
-      </w:r>
-    </w:p>
-    <w:p>
-      <w:r>
-        <w:t>Design doc: https://docs.google.com/spreadsheets/d/1aTEpNKzIcnJXebgoyQauEiB0KDGxWMawYGp1N3YjvRo/edit#gid=0</w:t>
-      </w:r>
-    </w:p>
-    <w:p>
-      <w:r>
-        <w:t xml:space="preserve">From </w:t>
-      </w:r>
-      <w:proofErr w:type="spellStart"/>
-      <w:r>
-        <w:t>alix</w:t>
-      </w:r>
-      <w:proofErr w:type="spellEnd"/>
-      <w:r>
-        <w:t xml:space="preserve"> to Everyone:  07:17 PM</w:t>
-      </w:r>
-    </w:p>
-    <w:p>
-      <w:r>
-        <w:t>question: deadline and what can be delivered</w:t>
-      </w:r>
-      <w:r>
-        <w:cr/>
-        <w:t>form of final product? app?</w:t>
-      </w:r>
-      <w:r>
-        <w:cr/>
-        <w:t>(have not developed an app before)</w:t>
-      </w:r>
-      <w:r>
-        <w:cr/>
-        <w:t>experience - always takes longer that we expect</w:t>
-      </w:r>
-      <w:r>
-        <w:cr/>
-        <w:t>test: if the 5 of us could send a link to someone we kind of know and they could play the game, enjoy the game, think about this differently, and connect with an org / get more info after</w:t>
-      </w:r>
-    </w:p>
-    <w:p>
-      <w:r>
-        <w:t>there’s something behind a URL that we’re proud to send</w:t>
-      </w:r>
-    </w:p>
-    <w:p>
-      <w:r>
-        <w:t xml:space="preserve">From </w:t>
-      </w:r>
-      <w:proofErr w:type="spellStart"/>
-      <w:r>
-        <w:t>alix</w:t>
-      </w:r>
-      <w:proofErr w:type="spellEnd"/>
-      <w:r>
-        <w:t xml:space="preserve"> to Everyone:  07:35 PM</w:t>
-      </w:r>
-    </w:p>
-    <w:p>
-      <w:r>
-        <w:t>1st release - the single player version</w:t>
-      </w:r>
-    </w:p>
-    <w:p>
-      <w:r>
-        <w:t xml:space="preserve">From </w:t>
-      </w:r>
-      <w:proofErr w:type="spellStart"/>
-      <w:r>
-        <w:t>alix</w:t>
-      </w:r>
-      <w:proofErr w:type="spellEnd"/>
-      <w:r>
-        <w:t xml:space="preserve"> to Everyone:  07:47 PM</w:t>
-      </w:r>
-    </w:p>
-    <w:p>
-      <w:r>
-        <w:t>goal is not to be limited by platform</w:t>
-      </w:r>
-      <w:r>
-        <w:cr/>
-        <w:t>Unity allows us to release on the web and on mobile</w:t>
-      </w:r>
-      <w:r>
-        <w:cr/>
-        <w:t xml:space="preserve">iOS vs android </w:t>
-      </w:r>
-      <w:proofErr w:type="gramStart"/>
-      <w:r>
-        <w:t>build</w:t>
-      </w:r>
-      <w:proofErr w:type="gramEnd"/>
-      <w:r>
-        <w:t xml:space="preserve"> differently</w:t>
-      </w:r>
-      <w:r>
-        <w:cr/>
-        <w:t>unity might not be so easy to get onto the web</w:t>
-      </w:r>
-      <w:r>
-        <w:cr/>
-        <w:t>this game relies on data rather than animations - we need the data to be visualized well and we need the screens to be updated as the cards affect the scoring</w:t>
-      </w:r>
-    </w:p>
-    <w:p>
-      <w:r>
-        <w:t xml:space="preserve">From Adam </w:t>
-      </w:r>
-      <w:proofErr w:type="spellStart"/>
-      <w:r>
-        <w:t>Lupu</w:t>
-      </w:r>
-      <w:proofErr w:type="spellEnd"/>
-      <w:r>
-        <w:t xml:space="preserve"> to Everyone:  08:04 PM</w:t>
-      </w:r>
-    </w:p>
-    <w:p>
-      <w:r>
-        <w:t>Minimums by end of call...</w:t>
-      </w:r>
-    </w:p>
-    <w:p>
-      <w:r>
-        <w:t>Who’s available when?</w:t>
-      </w:r>
-    </w:p>
-    <w:p>
-      <w:r>
-        <w:t>What do we each want to work on?</w:t>
-      </w:r>
-    </w:p>
-    <w:p>
-      <w:r>
-        <w:t xml:space="preserve">From </w:t>
-      </w:r>
-      <w:proofErr w:type="spellStart"/>
-      <w:r>
-        <w:t>alix</w:t>
-      </w:r>
-      <w:proofErr w:type="spellEnd"/>
-      <w:r>
-        <w:t xml:space="preserve"> to Everyone:  08:04 PM</w:t>
-      </w:r>
-    </w:p>
-    <w:p>
-      <w:r>
-        <w:t xml:space="preserve">How is the design doc? Enough to get </w:t>
-      </w:r>
-      <w:proofErr w:type="gramStart"/>
-      <w:r>
-        <w:t>started?</w:t>
-      </w:r>
-      <w:proofErr w:type="gramEnd"/>
-    </w:p>
-    <w:p>
-      <w:r>
-        <w:t xml:space="preserve">From Adam </w:t>
-      </w:r>
-      <w:proofErr w:type="spellStart"/>
-      <w:r>
-        <w:t>Lupu</w:t>
-      </w:r>
-      <w:proofErr w:type="spellEnd"/>
-      <w:r>
-        <w:t xml:space="preserve"> to Everyone:  08:05 PM</w:t>
-      </w:r>
-    </w:p>
-    <w:p>
-      <w:r>
-        <w:t>Any blockers?</w:t>
-      </w:r>
-    </w:p>
-    <w:p>
-      <w:r>
-        <w:t xml:space="preserve">I’m good for twice weekly </w:t>
-      </w:r>
-      <w:proofErr w:type="gramStart"/>
-      <w:r>
-        <w:t>one hour</w:t>
-      </w:r>
-      <w:proofErr w:type="gramEnd"/>
-      <w:r>
-        <w:t xml:space="preserve"> sessions</w:t>
-      </w:r>
-    </w:p>
-    <w:p>
-      <w:r>
-        <w:lastRenderedPageBreak/>
-        <w:t xml:space="preserve">From </w:t>
-      </w:r>
-      <w:proofErr w:type="spellStart"/>
-      <w:r>
-        <w:t>alix</w:t>
-      </w:r>
-      <w:proofErr w:type="spellEnd"/>
-      <w:r>
-        <w:t xml:space="preserve"> to Everyone:  08:06 PM</w:t>
-      </w:r>
-    </w:p>
-    <w:p>
-      <w:r>
-        <w:t>Monday / Thursday</w:t>
-      </w:r>
-    </w:p>
-    <w:p>
-      <w:r>
-        <w:t xml:space="preserve">From Adam </w:t>
-      </w:r>
-      <w:proofErr w:type="spellStart"/>
-      <w:r>
-        <w:t>Lupu</w:t>
-      </w:r>
-      <w:proofErr w:type="spellEnd"/>
-      <w:r>
-        <w:t xml:space="preserve"> to Everyone:  08:11 PM</w:t>
-      </w:r>
-    </w:p>
-    <w:p>
-      <w:r>
-        <w:t>I want to pair/jam on David’s design mocks…</w:t>
-      </w:r>
-    </w:p>
-    <w:p>
-      <w:r>
-        <w:t>I want to invite folks to Discord</w:t>
-      </w:r>
-    </w:p>
-    <w:p>
-      <w:r>
-        <w:t xml:space="preserve">From </w:t>
-      </w:r>
-      <w:proofErr w:type="spellStart"/>
-      <w:r>
-        <w:t>alix</w:t>
-      </w:r>
-      <w:proofErr w:type="spellEnd"/>
-      <w:r>
-        <w:t xml:space="preserve"> to Everyone:  08:12 PM</w:t>
-      </w:r>
-    </w:p>
-    <w:p>
-      <w:r>
-        <w:t>I want to be the vision holder of the game</w:t>
-      </w:r>
-    </w:p>
-    <w:p/>
-    <w:p/>
-    <w:p/>
-    <w:p/>
-    <w:p/>
-    <w:p/>
-    <w:p/>
-    <w:p/>
-    <w:p/>
-    <w:p/>
-    <w:p/>
-    <w:p/>
-    <w:p/>
-    <w:p/>
-    <w:p/>
-    <w:p/>
-    <w:p/>
-    <w:p/>
-    <w:p/>
-    <w:p/>
-    <w:p/>
-    <w:p/>
-    <w:p>
-      <w:r>
-        <w:lastRenderedPageBreak/>
         <w:t>Questions for meeting:</w:t>
       </w:r>
     </w:p>
@@ -348,6 +40,45 @@
           <w:numId w:val="1"/>
         </w:numPr>
       </w:pPr>
+      <w:r>
+        <w:t>Do you place cards on bottom of deck?</w:t>
+      </w:r>
+    </w:p>
+    <w:p>
+      <w:pPr>
+        <w:pStyle w:val="ListParagraph"/>
+        <w:numPr>
+          <w:ilvl w:val="0"/>
+          <w:numId w:val="1"/>
+        </w:numPr>
+      </w:pPr>
+      <w:r>
+        <w:t>What happens to discarded cards?</w:t>
+      </w:r>
+    </w:p>
+    <w:p>
+      <w:pPr>
+        <w:pStyle w:val="ListParagraph"/>
+        <w:numPr>
+          <w:ilvl w:val="0"/>
+          <w:numId w:val="1"/>
+        </w:numPr>
+      </w:pPr>
+      <w:r>
+        <w:t>What happens if the player runs out of action cards?</w:t>
+      </w:r>
+    </w:p>
+    <w:p>
+      <w:pPr>
+        <w:pStyle w:val="ListParagraph"/>
+        <w:numPr>
+          <w:ilvl w:val="0"/>
+          <w:numId w:val="1"/>
+        </w:numPr>
+      </w:pPr>
+      <w:r>
+        <w:t>What happens if the player runs out of event cards?</w:t>
+      </w:r>
       <w:bookmarkStart w:id="0" w:name="_GoBack"/>
       <w:bookmarkEnd w:id="0"/>
     </w:p>

</xml_diff>

<commit_message>
Began turn and rule implementation, might be bugs but still early phase
</commit_message>
<xml_diff>
--- a/CardsForClimateChange-MeetingNotes.docx
+++ b/CardsForClimateChange-MeetingNotes.docx
@@ -79,9 +79,78 @@
       <w:r>
         <w:t>What happens if the player runs out of event cards?</w:t>
       </w:r>
+    </w:p>
+    <w:p>
+      <w:pPr>
+        <w:pStyle w:val="ListParagraph"/>
+        <w:numPr>
+          <w:ilvl w:val="0"/>
+          <w:numId w:val="1"/>
+        </w:numPr>
+      </w:pPr>
+      <w:r>
+        <w:t>Why do we have smile and frown in the card list?</w:t>
+      </w:r>
+    </w:p>
+    <w:p>
+      <w:pPr>
+        <w:pStyle w:val="ListParagraph"/>
+        <w:numPr>
+          <w:ilvl w:val="0"/>
+          <w:numId w:val="1"/>
+        </w:numPr>
+      </w:pPr>
+      <w:r>
+        <w:t>Will need to create separate list for cards</w:t>
+      </w:r>
+    </w:p>
+    <w:p>
+      <w:pPr>
+        <w:pStyle w:val="ListParagraph"/>
+        <w:numPr>
+          <w:ilvl w:val="0"/>
+          <w:numId w:val="1"/>
+        </w:numPr>
+      </w:pPr>
+      <w:r>
+        <w:t>What does paying money do in the singleplayer version for hope cards?</w:t>
+      </w:r>
+    </w:p>
+    <w:p>
+      <w:pPr>
+        <w:pStyle w:val="ListParagraph"/>
+        <w:numPr>
+          <w:ilvl w:val="0"/>
+          <w:numId w:val="1"/>
+        </w:numPr>
+      </w:pPr>
+      <w:r>
+        <w:t>You have to play a card with any kind of hope value when a negative hope card is played?</w:t>
+      </w:r>
+    </w:p>
+    <w:p>
+      <w:pPr>
+        <w:pStyle w:val="ListParagraph"/>
+        <w:numPr>
+          <w:ilvl w:val="0"/>
+          <w:numId w:val="1"/>
+        </w:numPr>
+      </w:pPr>
+      <w:r>
+        <w:t>The only other option if you have to hope based cards is to skip?</w:t>
+      </w:r>
       <w:bookmarkStart w:id="0" w:name="_GoBack"/>
       <w:bookmarkEnd w:id="0"/>
     </w:p>
+    <w:p/>
+    <w:p/>
+    <w:p/>
+    <w:p>
+      <w:r>
+        <w:t>Need to remove commas from description with another denote character</w:t>
+      </w:r>
+    </w:p>
+    <w:p/>
     <w:sectPr>
       <w:pgSz w:w="12240" w:h="15840"/>
       <w:pgMar w:top="1440" w:right="1440" w:bottom="1440" w:left="1440" w:header="720" w:footer="720" w:gutter="0"/>

</xml_diff>

<commit_message>
Fixed bugs in turn system, redesigned card playing system and tested multiple turns
</commit_message>
<xml_diff>
--- a/CardsForClimateChange-MeetingNotes.docx
+++ b/CardsForClimateChange-MeetingNotes.docx
@@ -138,6 +138,18 @@
       </w:pPr>
       <w:r>
         <w:t>The only other option if you have to hope based cards is to skip?</w:t>
+      </w:r>
+    </w:p>
+    <w:p>
+      <w:pPr>
+        <w:pStyle w:val="ListParagraph"/>
+        <w:numPr>
+          <w:ilvl w:val="0"/>
+          <w:numId w:val="1"/>
+        </w:numPr>
+      </w:pPr>
+      <w:r>
+        <w:t>Momentum on hope cards? How does it work? If a player already met the hope requirement then they shouldn’t matter if the card has hope after it?</w:t>
       </w:r>
       <w:bookmarkStart w:id="0" w:name="_GoBack"/>
       <w:bookmarkEnd w:id="0"/>
@@ -275,7 +287,7 @@
       </w:pPr>
     </w:pPrDefault>
   </w:docDefaults>
-  <w:latentStyles w:defLockedState="0" w:defUIPriority="99" w:defSemiHidden="0" w:defUnhideWhenUsed="0" w:defQFormat="0" w:count="377">
+  <w:latentStyles w:defLockedState="0" w:defUIPriority="99" w:defSemiHidden="0" w:defUnhideWhenUsed="0" w:defQFormat="0" w:count="376">
     <w:lsdException w:name="Normal" w:uiPriority="0" w:qFormat="1"/>
     <w:lsdException w:name="heading 1" w:uiPriority="9" w:qFormat="1"/>
     <w:lsdException w:name="heading 2" w:semiHidden="1" w:uiPriority="9" w:unhideWhenUsed="1" w:qFormat="1"/>
@@ -652,7 +664,6 @@
     <w:lsdException w:name="Hashtag" w:semiHidden="1" w:unhideWhenUsed="1"/>
     <w:lsdException w:name="Unresolved Mention" w:semiHidden="1" w:unhideWhenUsed="1"/>
     <w:lsdException w:name="Smart Link" w:semiHidden="1" w:unhideWhenUsed="1"/>
-    <w:lsdException w:name="Smart Link Error" w:semiHidden="1" w:unhideWhenUsed="1"/>
   </w:latentStyles>
   <w:style w:type="paragraph" w:default="1" w:styleId="Normal">
     <w:name w:val="Normal"/>

</xml_diff>

<commit_message>
Added method for checking the win and loss conditions of the game
</commit_message>
<xml_diff>
--- a/CardsForClimateChange-MeetingNotes.docx
+++ b/CardsForClimateChange-MeetingNotes.docx
@@ -150,6 +150,18 @@
       </w:pPr>
       <w:r>
         <w:t>Momentum on hope cards? How does it work? If a player already met the hope requirement then they shouldn’t matter if the card has hope after it?</w:t>
+      </w:r>
+    </w:p>
+    <w:p>
+      <w:pPr>
+        <w:pStyle w:val="ListParagraph"/>
+        <w:numPr>
+          <w:ilvl w:val="0"/>
+          <w:numId w:val="1"/>
+        </w:numPr>
+      </w:pPr>
+      <w:r>
+        <w:t>When hope reaches negative 3 should the player lose at the start of the turn or end of it?</w:t>
       </w:r>
       <w:bookmarkStart w:id="0" w:name="_GoBack"/>
       <w:bookmarkEnd w:id="0"/>

</xml_diff>

<commit_message>
Added new functions for checking player valid hope conditons on cards, changed the csv loading method for new sheets, and fixed numerous bugs
</commit_message>
<xml_diff>
--- a/CardsForClimateChange-MeetingNotes.docx
+++ b/CardsForClimateChange-MeetingNotes.docx
@@ -162,6 +162,60 @@
       </w:pPr>
       <w:r>
         <w:t>When hope reaches negative 3 should the player lose at the start of the turn or end of it?</w:t>
+      </w:r>
+    </w:p>
+    <w:p>
+      <w:pPr>
+        <w:pStyle w:val="ListParagraph"/>
+        <w:numPr>
+          <w:ilvl w:val="0"/>
+          <w:numId w:val="1"/>
+        </w:numPr>
+      </w:pPr>
+      <w:r>
+        <w:t>If an event gives momentum then can the player still play three card</w:t>
+      </w:r>
+      <w:r>
+        <w:t>s</w:t>
+      </w:r>
+      <w:r>
+        <w:t>?</w:t>
+      </w:r>
+    </w:p>
+    <w:p>
+      <w:pPr>
+        <w:pStyle w:val="ListParagraph"/>
+        <w:numPr>
+          <w:ilvl w:val="0"/>
+          <w:numId w:val="1"/>
+        </w:numPr>
+      </w:pPr>
+      <w:r>
+        <w:t>Can the player skip their turn?</w:t>
+      </w:r>
+    </w:p>
+    <w:p>
+      <w:pPr>
+        <w:pStyle w:val="ListParagraph"/>
+        <w:numPr>
+          <w:ilvl w:val="0"/>
+          <w:numId w:val="1"/>
+        </w:numPr>
+      </w:pPr>
+      <w:r>
+        <w:t>What if they run out of action cards?</w:t>
+      </w:r>
+    </w:p>
+    <w:p>
+      <w:pPr>
+        <w:pStyle w:val="ListParagraph"/>
+        <w:numPr>
+          <w:ilvl w:val="0"/>
+          <w:numId w:val="1"/>
+        </w:numPr>
+      </w:pPr>
+      <w:r>
+        <w:t>If hope is below is still negative after first hope card is played does momentum matter?</w:t>
       </w:r>
       <w:bookmarkStart w:id="0" w:name="_GoBack"/>
       <w:bookmarkEnd w:id="0"/>

</xml_diff>